<commit_message>
Ajout du plan de tests final
</commit_message>
<xml_diff>
--- a/Documentation_Finale/Plan_de_developpement_logiciel.docx
+++ b/Documentation_Finale/Plan_de_developpement_logiciel.docx
@@ -50,7 +50,21 @@
         <w:rPr>
           <w:lang w:val="fr-CA"/>
         </w:rPr>
-        <w:t>Analyse de trace du démarrage de Chrome</w:t>
+        <w:t>Analyse de trace</w:t>
+      </w:r>
+      <w:r>
+        <w:rPr>
+          <w:lang w:val="fr-CA"/>
+        </w:rPr>
+        <w:t>s</w:t>
+      </w:r>
+      <w:bookmarkStart w:id="0" w:name="_GoBack"/>
+      <w:bookmarkEnd w:id="0"/>
+      <w:r>
+        <w:rPr>
+          <w:lang w:val="fr-CA"/>
+        </w:rPr>
+        <w:t xml:space="preserve"> du démarrage de Chrome</w:t>
       </w:r>
     </w:p>
     <w:sdt>
@@ -858,7 +872,6 @@
           <w:lang w:val="fr-CA" w:eastAsia="fr-CA"/>
         </w:rPr>
       </w:pPr>
-      <w:bookmarkStart w:id="0" w:name="_GoBack"/>
       <w:r>
         <w:rPr>
           <w:noProof/>
@@ -925,7 +938,6 @@
         <w:fldChar w:fldCharType="end"/>
       </w:r>
     </w:p>
-    <w:bookmarkEnd w:id="0"/>
     <w:p>
       <w:pPr>
         <w:pStyle w:val="TOC2"/>
@@ -3672,8 +3684,8 @@
       </w:pPr>
       <w:bookmarkStart w:id="40" w:name="_Toc240625102"/>
       <w:bookmarkStart w:id="41" w:name="_Toc251253423"/>
-      <w:bookmarkStart w:id="42" w:name="_Toc524312844"/>
-      <w:bookmarkStart w:id="43" w:name="_Toc448057797"/>
+      <w:bookmarkStart w:id="42" w:name="_Toc448057797"/>
+      <w:bookmarkStart w:id="43" w:name="_Toc524312844"/>
       <w:r>
         <w:rPr>
           <w:lang w:val="fr-CA"/>
@@ -3682,14 +3694,14 @@
       </w:r>
       <w:bookmarkEnd w:id="40"/>
       <w:bookmarkEnd w:id="41"/>
+      <w:bookmarkEnd w:id="42"/>
+      <w:r>
+        <w:rPr>
+          <w:lang w:val="fr-CA"/>
+        </w:rPr>
+        <w:t xml:space="preserve"> </w:t>
+      </w:r>
       <w:bookmarkEnd w:id="43"/>
-      <w:r>
-        <w:rPr>
-          <w:lang w:val="fr-CA"/>
-        </w:rPr>
-        <w:t xml:space="preserve"> </w:t>
-      </w:r>
-      <w:bookmarkEnd w:id="42"/>
     </w:p>
     <w:p>
       <w:pPr>
@@ -5447,7 +5459,7 @@
               <w:rStyle w:val="PageNumber"/>
               <w:noProof/>
             </w:rPr>
-            <w:t>3</w:t>
+            <w:t>8</w:t>
           </w:r>
           <w:r>
             <w:rPr>
@@ -9220,6 +9232,7 @@
     <w:rsid w:val="00755019"/>
     <w:rsid w:val="00951E2D"/>
     <w:rsid w:val="00AD7357"/>
+    <w:rsid w:val="00B017B5"/>
     <w:rsid w:val="00C049C5"/>
     <w:rsid w:val="00D41C77"/>
     <w:rsid w:val="00E86C61"/>
@@ -9933,7 +9946,7 @@
 </file>
 
 <file path=customXml/itemProps1.xml><?xml version="1.0" encoding="utf-8"?>
-<ds:datastoreItem xmlns:ds="http://schemas.openxmlformats.org/officeDocument/2006/customXml" ds:itemID="{A438A1A4-9564-45DB-8AB1-BF6381FF8EB0}">
+<ds:datastoreItem xmlns:ds="http://schemas.openxmlformats.org/officeDocument/2006/customXml" ds:itemID="{1A21C538-BC85-4F4B-8B66-E42A4DBFEC88}">
   <ds:schemaRefs>
     <ds:schemaRef ds:uri="http://schemas.openxmlformats.org/officeDocument/2006/bibliography"/>
   </ds:schemaRefs>

</xml_diff>